<commit_message>
corrigi aulas 2 e 3
</commit_message>
<xml_diff>
--- a/Aula de Estatística Básica 3.docx
+++ b/Aula de Estatística Básica 3.docx
@@ -2534,6 +2534,26 @@
         </w:rPr>
       </w:pPr>
     </w:p>
+    <w:p>
+      <w:pPr>
+        <w:pStyle w:val="ListParagraph"/>
+        <w:ind w:left="1418" w:firstLine="425"/>
+        <w:jc w:val="both"/>
+        <w:rPr>
+          <w:rFonts w:ascii="Helvetica Neue Thin" w:hAnsi="Helvetica Neue Thin"/>
+          <w:sz w:val="32"/>
+          <w:szCs w:val="32"/>
+        </w:rPr>
+      </w:pPr>
+      <w:r>
+        <w:rPr>
+          <w:rFonts w:ascii="Helvetica Neue Thin" w:hAnsi="Helvetica Neue Thin"/>
+          <w:sz w:val="32"/>
+          <w:szCs w:val="32"/>
+        </w:rPr>
+        <w:t>Veja abaixo duas possibilidades:</w:t>
+      </w:r>
+    </w:p>
     <w:tbl>
       <w:tblPr>
         <w:tblpPr w:leftFromText="180" w:rightFromText="180" w:vertAnchor="text" w:horzAnchor="page" w:tblpX="3070" w:tblpY="911"/>
@@ -2579,6 +2599,7 @@
                 <w:color w:val="FFFFFF"/>
                 <w:lang w:val="pt-BR"/>
               </w:rPr>
+              <w:lastRenderedPageBreak/>
               <w:t> </w:t>
             </w:r>
           </w:p>
@@ -2913,7 +2934,6 @@
                 <w:color w:val="FFFFFF"/>
                 <w:lang w:val="pt-BR"/>
               </w:rPr>
-              <w:lastRenderedPageBreak/>
               <w:t>Interior</w:t>
             </w:r>
           </w:p>
@@ -4608,119 +4628,6 @@
     <w:p>
       <w:pPr>
         <w:pStyle w:val="ListParagraph"/>
-        <w:ind w:left="1418" w:firstLine="425"/>
-        <w:jc w:val="both"/>
-        <w:rPr>
-          <w:rFonts w:ascii="Helvetica Neue Thin" w:hAnsi="Helvetica Neue Thin"/>
-          <w:sz w:val="32"/>
-          <w:szCs w:val="32"/>
-        </w:rPr>
-      </w:pPr>
-      <w:r>
-        <w:rPr>
-          <w:rFonts w:ascii="Helvetica Neue Thin" w:hAnsi="Helvetica Neue Thin"/>
-          <w:sz w:val="32"/>
-          <w:szCs w:val="32"/>
-        </w:rPr>
-        <w:lastRenderedPageBreak/>
-        <w:t>Para maior facilidade de compreensão, esses coeficientes usualmente variam ent</w:t>
-      </w:r>
-      <w:r>
-        <w:rPr>
-          <w:rFonts w:ascii="Helvetica Neue Thin" w:hAnsi="Helvetica Neue Thin"/>
-          <w:sz w:val="32"/>
-          <w:szCs w:val="32"/>
-        </w:rPr>
-        <w:t xml:space="preserve">re </w:t>
-      </w:r>
-      <w:r>
-        <w:rPr>
-          <w:rFonts w:ascii="Helvetica Neue Light" w:hAnsi="Helvetica Neue Light"/>
-          <w:sz w:val="32"/>
-          <w:szCs w:val="32"/>
-        </w:rPr>
-        <w:t>[0;1]</w:t>
-      </w:r>
-      <w:r>
-        <w:rPr>
-          <w:rFonts w:ascii="Helvetica Neue Thin" w:hAnsi="Helvetica Neue Thin"/>
-          <w:sz w:val="32"/>
-          <w:szCs w:val="32"/>
-        </w:rPr>
-        <w:t xml:space="preserve"> ou entre </w:t>
-      </w:r>
-      <w:r>
-        <w:rPr>
-          <w:rFonts w:ascii="Helvetica Neue Light" w:hAnsi="Helvetica Neue Light"/>
-          <w:sz w:val="32"/>
-          <w:szCs w:val="32"/>
-        </w:rPr>
-        <w:t>[-1;</w:t>
-      </w:r>
-      <w:r>
-        <w:rPr>
-          <w:rFonts w:ascii="Helvetica Neue Light" w:hAnsi="Helvetica Neue Light"/>
-          <w:sz w:val="32"/>
-          <w:szCs w:val="32"/>
-        </w:rPr>
-        <w:t>1</w:t>
-      </w:r>
-      <w:r>
-        <w:rPr>
-          <w:rFonts w:ascii="Helvetica Neue Light" w:hAnsi="Helvetica Neue Light"/>
-          <w:sz w:val="32"/>
-          <w:szCs w:val="32"/>
-        </w:rPr>
-        <w:t>]</w:t>
-      </w:r>
-      <w:r>
-        <w:rPr>
-          <w:rFonts w:ascii="Helvetica Neue Thin" w:hAnsi="Helvetica Neue Thin"/>
-          <w:sz w:val="32"/>
-          <w:szCs w:val="32"/>
-        </w:rPr>
-        <w:t xml:space="preserve"> e a proximidade de zero indica falta de associação. </w:t>
-      </w:r>
-    </w:p>
-    <w:p>
-      <w:pPr>
-        <w:pStyle w:val="ListParagraph"/>
-        <w:ind w:left="1418" w:firstLine="425"/>
-        <w:jc w:val="both"/>
-        <w:rPr>
-          <w:rFonts w:ascii="Helvetica Neue Thin" w:hAnsi="Helvetica Neue Thin"/>
-          <w:sz w:val="32"/>
-          <w:szCs w:val="32"/>
-        </w:rPr>
-      </w:pPr>
-    </w:p>
-    <w:p>
-      <w:pPr>
-        <w:pStyle w:val="ListParagraph"/>
-        <w:ind w:left="1418" w:firstLine="425"/>
-        <w:jc w:val="both"/>
-        <w:rPr>
-          <w:rFonts w:ascii="Helvetica Neue Thin" w:hAnsi="Helvetica Neue Thin"/>
-          <w:sz w:val="32"/>
-          <w:szCs w:val="32"/>
-        </w:rPr>
-      </w:pPr>
-    </w:p>
-    <w:p>
-      <w:pPr>
-        <w:pStyle w:val="ListParagraph"/>
-        <w:ind w:left="1418" w:firstLine="425"/>
-        <w:jc w:val="both"/>
-        <w:rPr>
-          <w:rFonts w:ascii="Helvetica Neue Thin" w:hAnsi="Helvetica Neue Thin"/>
-          <w:sz w:val="32"/>
-          <w:szCs w:val="32"/>
-        </w:rPr>
-      </w:pPr>
-    </w:p>
-    <w:p>
-      <w:pPr>
-        <w:pStyle w:val="ListParagraph"/>
         <w:numPr>
           <w:ilvl w:val="0"/>
           <w:numId w:val="6"/>
@@ -4824,63 +4731,55 @@
         <w:jc w:val="both"/>
         <w:rPr>
           <w:rFonts w:ascii="Helvetica Neue Thin" w:hAnsi="Helvetica Neue Thin"/>
-          <w:sz w:val="36"/>
-          <w:szCs w:val="36"/>
+          <w:sz w:val="32"/>
+          <w:szCs w:val="32"/>
         </w:rPr>
       </w:pPr>
       <w:r>
         <w:rPr>
           <w:rFonts w:ascii="Helvetica Neue" w:hAnsi="Helvetica Neue"/>
-          <w:sz w:val="36"/>
-          <w:szCs w:val="36"/>
+          <w:sz w:val="32"/>
+          <w:szCs w:val="32"/>
         </w:rPr>
         <w:t>Exemplo:</w:t>
       </w:r>
       <w:r>
         <w:rPr>
           <w:rFonts w:ascii="Helvetica Neue Light" w:hAnsi="Helvetica Neue Light"/>
-          <w:sz w:val="36"/>
-          <w:szCs w:val="36"/>
-        </w:rPr>
-        <w:t xml:space="preserve"> </w:t>
+          <w:sz w:val="32"/>
+          <w:szCs w:val="32"/>
+        </w:rPr>
+        <w:t xml:space="preserve"> Vamos verificar se o cultivo </w:t>
       </w:r>
       <w:r>
         <w:rPr>
           <w:rFonts w:ascii="Helvetica Neue Light" w:hAnsi="Helvetica Neue Light"/>
-          <w:sz w:val="36"/>
-          <w:szCs w:val="36"/>
-        </w:rPr>
-        <w:t xml:space="preserve">Vamos verificar se o cultivo </w:t>
+          <w:sz w:val="32"/>
+          <w:szCs w:val="32"/>
+        </w:rPr>
+        <w:t xml:space="preserve">de um determinado tipo de </w:t>
       </w:r>
       <w:r>
         <w:rPr>
           <w:rFonts w:ascii="Helvetica Neue Light" w:hAnsi="Helvetica Neue Light"/>
-          <w:sz w:val="36"/>
-          <w:szCs w:val="36"/>
-        </w:rPr>
-        <w:t xml:space="preserve">de um determinado tipo de </w:t>
+          <w:sz w:val="32"/>
+          <w:szCs w:val="32"/>
+        </w:rPr>
+        <w:t>fruta</w:t>
       </w:r>
       <w:r>
         <w:rPr>
           <w:rFonts w:ascii="Helvetica Neue Light" w:hAnsi="Helvetica Neue Light"/>
-          <w:sz w:val="36"/>
-          <w:szCs w:val="36"/>
-        </w:rPr>
-        <w:t>fruta</w:t>
+          <w:sz w:val="32"/>
+          <w:szCs w:val="32"/>
+        </w:rPr>
+        <w:t xml:space="preserve"> está associado</w:t>
       </w:r>
       <w:r>
         <w:rPr>
           <w:rFonts w:ascii="Helvetica Neue Light" w:hAnsi="Helvetica Neue Light"/>
-          <w:sz w:val="36"/>
-          <w:szCs w:val="36"/>
-        </w:rPr>
-        <w:t xml:space="preserve"> está associado</w:t>
-      </w:r>
-      <w:r>
-        <w:rPr>
-          <w:rFonts w:ascii="Helvetica Neue Light" w:hAnsi="Helvetica Neue Light"/>
-          <w:sz w:val="36"/>
-          <w:szCs w:val="36"/>
+          <w:sz w:val="32"/>
+          <w:szCs w:val="32"/>
         </w:rPr>
         <w:t xml:space="preserve"> com algum fator regional.</w:t>
       </w:r>
@@ -6168,7 +6067,6 @@
                 <w:color w:val="FFFFFF"/>
                 <w:lang w:val="pt-BR"/>
               </w:rPr>
-              <w:lastRenderedPageBreak/>
               <w:t xml:space="preserve">                </w:t>
             </w:r>
           </w:p>
@@ -6974,6 +6872,7 @@
           <w:sz w:val="32"/>
           <w:szCs w:val="32"/>
         </w:rPr>
+        <w:lastRenderedPageBreak/>
         <w:t xml:space="preserve"> </w:t>
       </w:r>
       <w:r>
@@ -9264,16 +9163,7 @@
           <w:sz w:val="32"/>
           <w:szCs w:val="32"/>
         </w:rPr>
-        <w:t xml:space="preserve">(qui-quadrado de Pearson). Um valor </w:t>
-      </w:r>
-      <w:r>
-        <w:rPr>
-          <w:rFonts w:ascii="Helvetica Neue Thin" w:eastAsiaTheme="minorEastAsia" w:hAnsi="Helvetica Neue Thin"/>
-          <w:sz w:val="32"/>
-          <w:szCs w:val="32"/>
-        </w:rPr>
-        <w:lastRenderedPageBreak/>
-        <w:t xml:space="preserve">grande de </w:t>
+        <w:t xml:space="preserve">(qui-quadrado de Pearson). Um valor grande de </w:t>
       </w:r>
       <m:oMath>
         <m:sSup>
@@ -9979,7 +9869,39 @@
           <w:sz w:val="32"/>
           <w:szCs w:val="32"/>
         </w:rPr>
-        <w:t xml:space="preserve">O coeficiente de Pearson é bastante utilizado. Porém vemos que ele varia de 0 a infinito. Pode ser mais interessante utilizar uma fórmula mais restrita e, consequentemente, mais interpretável. </w:t>
+        <w:t>O coeficiente de Pearson é bastante utilizado. Porém vemos que ele varia de 0 a infinito</w:t>
+      </w:r>
+      <w:r>
+        <w:rPr>
+          <w:rFonts w:ascii="Helvetica Neue Thin" w:eastAsiaTheme="minorEastAsia" w:hAnsi="Helvetica Neue Thin"/>
+          <w:sz w:val="32"/>
+          <w:szCs w:val="32"/>
+        </w:rPr>
+        <w:t>, pois trata-se de uma soma de valores sempre positivos</w:t>
+      </w:r>
+      <w:r>
+        <w:rPr>
+          <w:rFonts w:ascii="Helvetica Neue Thin" w:eastAsiaTheme="minorEastAsia" w:hAnsi="Helvetica Neue Thin"/>
+          <w:sz w:val="32"/>
+          <w:szCs w:val="32"/>
+        </w:rPr>
+        <w:t xml:space="preserve">. </w:t>
+      </w:r>
+      <w:r>
+        <w:rPr>
+          <w:rFonts w:ascii="Helvetica Neue Thin" w:eastAsiaTheme="minorEastAsia" w:hAnsi="Helvetica Neue Thin"/>
+          <w:sz w:val="32"/>
+          <w:szCs w:val="32"/>
+        </w:rPr>
+        <w:t xml:space="preserve">Por esse motivo, apenas o fato da nossa amostra ser grande já pode influenciar no nosso coeficiente. </w:t>
+      </w:r>
+      <w:r>
+        <w:rPr>
+          <w:rFonts w:ascii="Helvetica Neue Thin" w:eastAsiaTheme="minorEastAsia" w:hAnsi="Helvetica Neue Thin"/>
+          <w:sz w:val="32"/>
+          <w:szCs w:val="32"/>
+        </w:rPr>
+        <w:t xml:space="preserve">Pode ser mais interessante utilizar uma fórmula mais restrita e, consequentemente, mais interpretável. </w:t>
       </w:r>
     </w:p>
     <w:p>
@@ -10143,8 +10065,24 @@
           <w:sz w:val="32"/>
           <w:szCs w:val="32"/>
         </w:rPr>
+        <w:t xml:space="preserve">Sendo r o número de linhas e s o número de colunas da tabela de Distribuição conjunta. (Ou o número de categorias de cada uma das variáveis). Tal coeficiente </w:t>
+      </w:r>
+      <w:r>
+        <w:rPr>
+          <w:rFonts w:ascii="Helvetica Neue Thin" w:hAnsi="Helvetica Neue Thin"/>
+          <w:sz w:val="32"/>
+          <w:szCs w:val="32"/>
+        </w:rPr>
         <w:lastRenderedPageBreak/>
-        <w:t>Sendo r o número de linhas e s o número de colunas da tabela de Distribuição conjunta. (Ou o número de categorias de cada uma das variáveis). Tal coeficiente varia entre [0;1].</w:t>
+        <w:t>varia entre [0;1].</w:t>
+      </w:r>
+      <w:r>
+        <w:rPr>
+          <w:rFonts w:ascii="Helvetica Neue Thin" w:hAnsi="Helvetica Neue Thin"/>
+          <w:sz w:val="32"/>
+          <w:szCs w:val="32"/>
+        </w:rPr>
+        <w:t xml:space="preserve"> Valores próximos a 0 indicam falta de associação e próximos a 1 indicam alta associação.</w:t>
       </w:r>
     </w:p>
     <w:p>
@@ -10301,69 +10239,6 @@
           <w:szCs w:val="32"/>
         </w:rPr>
       </w:pPr>
-      <w:r>
-        <w:rPr>
-          <w:rFonts w:ascii="Helvetica Neue Thin" w:hAnsi="Helvetica Neue Thin"/>
-          <w:noProof/>
-          <w:sz w:val="32"/>
-          <w:szCs w:val="32"/>
-        </w:rPr>
-        <w:drawing>
-          <wp:anchor distT="0" distB="0" distL="114300" distR="114300" simplePos="0" relativeHeight="251663360" behindDoc="0" locked="0" layoutInCell="1" allowOverlap="1" wp14:anchorId="51185BC1" wp14:editId="2E23F36F">
-            <wp:simplePos x="0" y="0"/>
-            <wp:positionH relativeFrom="column">
-              <wp:posOffset>744585</wp:posOffset>
-            </wp:positionH>
-            <wp:positionV relativeFrom="paragraph">
-              <wp:posOffset>219075</wp:posOffset>
-            </wp:positionV>
-            <wp:extent cx="4569460" cy="2747010"/>
-            <wp:effectExtent l="0" t="0" r="2540" b="0"/>
-            <wp:wrapSquare wrapText="bothSides"/>
-            <wp:docPr id="1" name="Picture 1"/>
-            <wp:cNvGraphicFramePr>
-              <a:graphicFrameLocks xmlns:a="http://schemas.openxmlformats.org/drawingml/2006/main" noChangeAspect="1"/>
-            </wp:cNvGraphicFramePr>
-            <a:graphic xmlns:a="http://schemas.openxmlformats.org/drawingml/2006/main">
-              <a:graphicData uri="http://schemas.openxmlformats.org/drawingml/2006/picture">
-                <pic:pic xmlns:pic="http://schemas.openxmlformats.org/drawingml/2006/picture">
-                  <pic:nvPicPr>
-                    <pic:cNvPr id="1" name=""/>
-                    <pic:cNvPicPr/>
-                  </pic:nvPicPr>
-                  <pic:blipFill>
-                    <a:blip r:embed="rId5">
-                      <a:extLst>
-                        <a:ext uri="{28A0092B-C50C-407E-A947-70E740481C1C}">
-                          <a14:useLocalDpi xmlns:a14="http://schemas.microsoft.com/office/drawing/2010/main" val="0"/>
-                        </a:ext>
-                      </a:extLst>
-                    </a:blip>
-                    <a:stretch>
-                      <a:fillRect/>
-                    </a:stretch>
-                  </pic:blipFill>
-                  <pic:spPr>
-                    <a:xfrm>
-                      <a:off x="0" y="0"/>
-                      <a:ext cx="4569460" cy="2747010"/>
-                    </a:xfrm>
-                    <a:prstGeom prst="rect">
-                      <a:avLst/>
-                    </a:prstGeom>
-                  </pic:spPr>
-                </pic:pic>
-              </a:graphicData>
-            </a:graphic>
-            <wp14:sizeRelH relativeFrom="page">
-              <wp14:pctWidth>0</wp14:pctWidth>
-            </wp14:sizeRelH>
-            <wp14:sizeRelV relativeFrom="page">
-              <wp14:pctHeight>0</wp14:pctHeight>
-            </wp14:sizeRelV>
-          </wp:anchor>
-        </w:drawing>
-      </w:r>
     </w:p>
     <w:p>
       <w:pPr>
@@ -10538,7 +10413,7 @@
                     <pic:cNvPicPr/>
                   </pic:nvPicPr>
                   <pic:blipFill>
-                    <a:blip r:embed="rId6">
+                    <a:blip r:embed="rId5">
                       <a:extLst>
                         <a:ext uri="{28A0092B-C50C-407E-A947-70E740481C1C}">
                           <a14:useLocalDpi xmlns:a14="http://schemas.microsoft.com/office/drawing/2010/main" val="0"/>
@@ -11257,50 +11132,6 @@
     <w:p>
       <w:pPr>
         <w:pStyle w:val="ListParagraph"/>
-        <w:ind w:left="2988"/>
-        <w:jc w:val="both"/>
-        <w:rPr>
-          <w:rFonts w:ascii="Helvetica Neue Thin" w:hAnsi="Helvetica Neue Thin"/>
-          <w:sz w:val="32"/>
-          <w:szCs w:val="32"/>
-        </w:rPr>
-      </w:pPr>
-    </w:p>
-    <w:p>
-      <w:pPr>
-        <w:pStyle w:val="ListParagraph"/>
-        <w:ind w:left="1418" w:firstLine="425"/>
-        <w:jc w:val="both"/>
-        <w:rPr>
-          <w:rFonts w:ascii="Helvetica Neue Thin" w:hAnsi="Helvetica Neue Thin"/>
-          <w:sz w:val="32"/>
-          <w:szCs w:val="32"/>
-        </w:rPr>
-      </w:pPr>
-      <w:r>
-        <w:rPr>
-          <w:rFonts w:ascii="Helvetica Neue Thin" w:hAnsi="Helvetica Neue Thin"/>
-          <w:sz w:val="32"/>
-          <w:szCs w:val="32"/>
-        </w:rPr>
-        <w:t xml:space="preserve">A correlação pode ser negativa ou positiva, dependendo da relação existente entre as variáveis. </w:t>
-      </w:r>
-    </w:p>
-    <w:p>
-      <w:pPr>
-        <w:pStyle w:val="ListParagraph"/>
-        <w:ind w:left="1418" w:firstLine="425"/>
-        <w:jc w:val="both"/>
-        <w:rPr>
-          <w:rFonts w:ascii="Helvetica Neue Thin" w:hAnsi="Helvetica Neue Thin"/>
-          <w:sz w:val="32"/>
-          <w:szCs w:val="32"/>
-        </w:rPr>
-      </w:pPr>
-    </w:p>
-    <w:p>
-      <w:pPr>
-        <w:pStyle w:val="ListParagraph"/>
         <w:ind w:left="1418" w:firstLine="425"/>
         <w:jc w:val="both"/>
         <w:rPr>
@@ -11326,22 +11157,21 @@
           <w:noProof/>
           <w:lang w:val="en-US"/>
         </w:rPr>
-        <w:lastRenderedPageBreak/>
         <mc:AlternateContent>
           <mc:Choice Requires="wps">
             <w:drawing>
-              <wp:anchor distT="0" distB="0" distL="114300" distR="114300" simplePos="0" relativeHeight="251671552" behindDoc="0" locked="0" layoutInCell="1" allowOverlap="1" wp14:anchorId="7AB5B7B1" wp14:editId="6C7330E1">
+              <wp:anchor distT="0" distB="0" distL="114300" distR="114300" simplePos="0" relativeHeight="251668480" behindDoc="0" locked="0" layoutInCell="1" allowOverlap="1" wp14:anchorId="14166919" wp14:editId="4A0FBD16">
                 <wp:simplePos x="0" y="0"/>
                 <wp:positionH relativeFrom="column">
-                  <wp:posOffset>4623435</wp:posOffset>
+                  <wp:posOffset>3594609</wp:posOffset>
                 </wp:positionH>
                 <wp:positionV relativeFrom="paragraph">
-                  <wp:posOffset>6174740</wp:posOffset>
+                  <wp:posOffset>2057350</wp:posOffset>
                 </wp:positionV>
-                <wp:extent cx="571500" cy="800100"/>
-                <wp:effectExtent l="50800" t="50800" r="38100" b="38100"/>
+                <wp:extent cx="579945" cy="567690"/>
+                <wp:effectExtent l="50800" t="50800" r="29845" b="41910"/>
                 <wp:wrapNone/>
-                <wp:docPr id="14" name="Straight Arrow Connector 14"/>
+                <wp:docPr id="12" name="Straight Arrow Connector 12"/>
                 <wp:cNvGraphicFramePr/>
                 <a:graphic xmlns:a="http://schemas.openxmlformats.org/drawingml/2006/main">
                   <a:graphicData uri="http://schemas.microsoft.com/office/word/2010/wordprocessingShape">
@@ -11350,7 +11180,7 @@
                       <wps:spPr>
                         <a:xfrm flipH="1" flipV="1">
                           <a:off x="0" y="0"/>
-                          <a:ext cx="571500" cy="800100"/>
+                          <a:ext cx="579945" cy="567690"/>
                         </a:xfrm>
                         <a:prstGeom prst="straightConnector1">
                           <a:avLst/>
@@ -11377,16 +11207,22 @@
                     </wps:wsp>
                   </a:graphicData>
                 </a:graphic>
+                <wp14:sizeRelH relativeFrom="margin">
+                  <wp14:pctWidth>0</wp14:pctWidth>
+                </wp14:sizeRelH>
+                <wp14:sizeRelV relativeFrom="margin">
+                  <wp14:pctHeight>0</wp14:pctHeight>
+                </wp14:sizeRelV>
               </wp:anchor>
             </w:drawing>
           </mc:Choice>
           <mc:Fallback>
             <w:pict>
-              <v:shapetype w14:anchorId="2A4BB5D5" id="_x0000_t32" coordsize="21600,21600" o:spt="32" o:oned="t" path="m0,0l21600,21600e" filled="f">
+              <v:shapetype w14:anchorId="1BE50E34" id="_x0000_t32" coordsize="21600,21600" o:spt="32" o:oned="t" path="m0,0l21600,21600e" filled="f">
                 <v:path arrowok="t" fillok="f" o:connecttype="none"/>
                 <o:lock v:ext="edit" shapetype="t"/>
               </v:shapetype>
-              <v:shape id="Straight_x0020_Arrow_x0020_Connector_x0020_14" o:spid="_x0000_s1026" type="#_x0000_t32" style="position:absolute;margin-left:364.05pt;margin-top:486.2pt;width:45pt;height:63pt;flip:x y;z-index:251671552;visibility:visible;mso-wrap-style:square;mso-wrap-distance-left:9pt;mso-wrap-distance-top:0;mso-wrap-distance-right:9pt;mso-wrap-distance-bottom:0;mso-position-horizontal:absolute;mso-position-horizontal-relative:text;mso-position-vertical:absolute;mso-position-vertical-relative:text" o:gfxdata="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" strokecolor="#5b9bd5 [3204]" strokeweight=".5pt">
+              <v:shape id="Straight_x0020_Arrow_x0020_Connector_x0020_12" o:spid="_x0000_s1026" type="#_x0000_t32" style="position:absolute;margin-left:283.05pt;margin-top:162pt;width:45.65pt;height:44.7pt;flip:x y;z-index:251668480;visibility:visible;mso-wrap-style:square;mso-width-percent:0;mso-height-percent:0;mso-wrap-distance-left:9pt;mso-wrap-distance-top:0;mso-wrap-distance-right:9pt;mso-wrap-distance-bottom:0;mso-position-horizontal:absolute;mso-position-horizontal-relative:text;mso-position-vertical:absolute;mso-position-vertical-relative:text;mso-width-percent:0;mso-height-percent:0;mso-width-relative:margin;mso-height-relative:margin" o:gfxdata="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" strokecolor="#5b9bd5 [3204]" strokeweight=".5pt">
                 <v:stroke endarrow="block" joinstyle="miter"/>
               </v:shape>
             </w:pict>
@@ -11401,23 +11237,282 @@
         <mc:AlternateContent>
           <mc:Choice Requires="wps">
             <w:drawing>
-              <wp:anchor distT="0" distB="0" distL="114300" distR="114300" simplePos="0" relativeHeight="251670528" behindDoc="0" locked="0" layoutInCell="1" allowOverlap="1" wp14:anchorId="7E209015" wp14:editId="013B30AB">
+              <wp:anchor distT="0" distB="0" distL="114300" distR="114300" simplePos="0" relativeHeight="251666432" behindDoc="0" locked="0" layoutInCell="1" allowOverlap="1" wp14:anchorId="71347555" wp14:editId="07D6FC81">
                 <wp:simplePos x="0" y="0"/>
                 <wp:positionH relativeFrom="column">
-                  <wp:posOffset>2566035</wp:posOffset>
+                  <wp:posOffset>2680209</wp:posOffset>
                 </wp:positionH>
                 <wp:positionV relativeFrom="paragraph">
-                  <wp:posOffset>7091045</wp:posOffset>
+                  <wp:posOffset>2595459</wp:posOffset>
                 </wp:positionV>
-                <wp:extent cx="3854450" cy="683260"/>
-                <wp:effectExtent l="0" t="0" r="0" b="2540"/>
+                <wp:extent cx="3164840" cy="435610"/>
+                <wp:effectExtent l="0" t="0" r="0" b="0"/>
                 <wp:wrapThrough wrapText="bothSides">
                   <wp:wrapPolygon edited="0">
-                    <wp:start x="142" y="0"/>
-                    <wp:lineTo x="142" y="20877"/>
-                    <wp:lineTo x="21351" y="20877"/>
-                    <wp:lineTo x="21351" y="0"/>
-                    <wp:lineTo x="142" y="0"/>
+                    <wp:start x="173" y="0"/>
+                    <wp:lineTo x="173" y="20152"/>
+                    <wp:lineTo x="21149" y="20152"/>
+                    <wp:lineTo x="21149" y="0"/>
+                    <wp:lineTo x="173" y="0"/>
+                  </wp:wrapPolygon>
+                </wp:wrapThrough>
+                <wp:docPr id="10" name="Text Box 10"/>
+                <wp:cNvGraphicFramePr/>
+                <a:graphic xmlns:a="http://schemas.openxmlformats.org/drawingml/2006/main">
+                  <a:graphicData uri="http://schemas.microsoft.com/office/word/2010/wordprocessingShape">
+                    <wps:wsp>
+                      <wps:cNvSpPr txBox="1"/>
+                      <wps:spPr>
+                        <a:xfrm>
+                          <a:off x="0" y="0"/>
+                          <a:ext cx="3164840" cy="435610"/>
+                        </a:xfrm>
+                        <a:prstGeom prst="rect">
+                          <a:avLst/>
+                        </a:prstGeom>
+                        <a:noFill/>
+                        <a:ln>
+                          <a:noFill/>
+                        </a:ln>
+                        <a:effectLst/>
+                      </wps:spPr>
+                      <wps:txbx>
+                        <w:txbxContent>
+                          <w:p>
+                            <w:pPr>
+                              <w:pStyle w:val="ListParagraph"/>
+                              <w:ind w:left="1418" w:firstLine="425"/>
+                              <w:jc w:val="both"/>
+                              <w:rPr>
+                                <w:rFonts w:ascii="Helvetica Neue Thin" w:hAnsi="Helvetica Neue Thin"/>
+                                <w:color w:val="000000" w:themeColor="text1"/>
+                                <w:sz w:val="36"/>
+                                <w:szCs w:val="36"/>
+                                <w:lang w:val="en-US"/>
+                                <w14:shadow w14:blurRad="38100" w14:dist="19050" w14:dir="2700000" w14:sx="100000" w14:sy="100000" w14:kx="0" w14:ky="0" w14:algn="tl">
+                                  <w14:schemeClr w14:val="dk1">
+                                    <w14:alpha w14:val="60000"/>
+                                  </w14:schemeClr>
+                                </w14:shadow>
+                                <w14:textOutline w14:w="0" w14:cap="flat" w14:cmpd="sng" w14:algn="ctr">
+                                  <w14:noFill/>
+                                  <w14:prstDash w14:val="solid"/>
+                                  <w14:round/>
+                                </w14:textOutline>
+                              </w:rPr>
+                            </w:pPr>
+                            <w:r>
+                              <w:rPr>
+                                <w:rFonts w:ascii="Helvetica Neue Thin" w:hAnsi="Helvetica Neue Thin"/>
+                                <w:color w:val="000000" w:themeColor="text1"/>
+                                <w:sz w:val="36"/>
+                                <w:szCs w:val="36"/>
+                                <w:lang w:val="en-US"/>
+                                <w14:shadow w14:blurRad="38100" w14:dist="19050" w14:dir="2700000" w14:sx="100000" w14:sy="100000" w14:kx="0" w14:ky="0" w14:algn="tl">
+                                  <w14:schemeClr w14:val="dk1">
+                                    <w14:alpha w14:val="60000"/>
+                                  </w14:schemeClr>
+                                </w14:shadow>
+                                <w14:textOutline w14:w="0" w14:cap="flat" w14:cmpd="sng" w14:algn="ctr">
+                                  <w14:noFill/>
+                                  <w14:prstDash w14:val="solid"/>
+                                  <w14:round/>
+                                </w14:textOutline>
+                              </w:rPr>
+                              <w:t>Correlação Positiva</w:t>
+                            </w:r>
+                          </w:p>
+                        </w:txbxContent>
+                      </wps:txbx>
+                      <wps:bodyPr rot="0" spcFirstLastPara="0" vertOverflow="overflow" horzOverflow="overflow" vert="horz" wrap="square" lIns="91440" tIns="45720" rIns="91440" bIns="45720" numCol="1" spcCol="0" rtlCol="0" fromWordArt="0" anchor="t" anchorCtr="0" forceAA="0" compatLnSpc="1">
+                        <a:prstTxWarp prst="textNoShape">
+                          <a:avLst/>
+                        </a:prstTxWarp>
+                        <a:noAutofit/>
+                      </wps:bodyPr>
+                    </wps:wsp>
+                  </a:graphicData>
+                </a:graphic>
+                <wp14:sizeRelH relativeFrom="margin">
+                  <wp14:pctWidth>0</wp14:pctWidth>
+                </wp14:sizeRelH>
+                <wp14:sizeRelV relativeFrom="margin">
+                  <wp14:pctHeight>0</wp14:pctHeight>
+                </wp14:sizeRelV>
+              </wp:anchor>
+            </w:drawing>
+          </mc:Choice>
+          <mc:Fallback>
+            <w:pict>
+              <v:shapetype w14:anchorId="71347555" id="_x0000_t202" coordsize="21600,21600" o:spt="202" path="m0,0l0,21600,21600,21600,21600,0xe">
+                <v:stroke joinstyle="miter"/>
+                <v:path gradientshapeok="t" o:connecttype="rect"/>
+              </v:shapetype>
+              <v:shape id="Text_x0020_Box_x0020_10" o:spid="_x0000_s1026" type="#_x0000_t202" style="position:absolute;left:0;text-align:left;margin-left:211.05pt;margin-top:204.35pt;width:249.2pt;height:34.3pt;z-index:251666432;visibility:visible;mso-wrap-style:square;mso-width-percent:0;mso-height-percent:0;mso-wrap-distance-left:9pt;mso-wrap-distance-top:0;mso-wrap-distance-right:9pt;mso-wrap-distance-bottom:0;mso-position-horizontal:absolute;mso-position-horizontal-relative:text;mso-position-vertical:absolute;mso-position-vertical-relative:text;mso-width-percent:0;mso-height-percent:0;mso-width-relative:margin;mso-height-relative:margin;v-text-anchor:top" o:gfxdata="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" filled="f" stroked="f">
+                <v:textbox>
+                  <w:txbxContent>
+                    <w:p>
+                      <w:pPr>
+                        <w:pStyle w:val="ListParagraph"/>
+                        <w:ind w:left="1418" w:firstLine="425"/>
+                        <w:jc w:val="both"/>
+                        <w:rPr>
+                          <w:rFonts w:ascii="Helvetica Neue Thin" w:hAnsi="Helvetica Neue Thin"/>
+                          <w:color w:val="000000" w:themeColor="text1"/>
+                          <w:sz w:val="36"/>
+                          <w:szCs w:val="36"/>
+                          <w:lang w:val="en-US"/>
+                          <w14:shadow w14:blurRad="38100" w14:dist="19050" w14:dir="2700000" w14:sx="100000" w14:sy="100000" w14:kx="0" w14:ky="0" w14:algn="tl">
+                            <w14:schemeClr w14:val="dk1">
+                              <w14:alpha w14:val="60000"/>
+                            </w14:schemeClr>
+                          </w14:shadow>
+                          <w14:textOutline w14:w="0" w14:cap="flat" w14:cmpd="sng" w14:algn="ctr">
+                            <w14:noFill/>
+                            <w14:prstDash w14:val="solid"/>
+                            <w14:round/>
+                          </w14:textOutline>
+                        </w:rPr>
+                      </w:pPr>
+                      <w:r>
+                        <w:rPr>
+                          <w:rFonts w:ascii="Helvetica Neue Thin" w:hAnsi="Helvetica Neue Thin"/>
+                          <w:color w:val="000000" w:themeColor="text1"/>
+                          <w:sz w:val="36"/>
+                          <w:szCs w:val="36"/>
+                          <w:lang w:val="en-US"/>
+                          <w14:shadow w14:blurRad="38100" w14:dist="19050" w14:dir="2700000" w14:sx="100000" w14:sy="100000" w14:kx="0" w14:ky="0" w14:algn="tl">
+                            <w14:schemeClr w14:val="dk1">
+                              <w14:alpha w14:val="60000"/>
+                            </w14:schemeClr>
+                          </w14:shadow>
+                          <w14:textOutline w14:w="0" w14:cap="flat" w14:cmpd="sng" w14:algn="ctr">
+                            <w14:noFill/>
+                            <w14:prstDash w14:val="solid"/>
+                            <w14:round/>
+                          </w14:textOutline>
+                        </w:rPr>
+                        <w:t>Correlação Positiva</w:t>
+                      </w:r>
+                    </w:p>
+                  </w:txbxContent>
+                </v:textbox>
+                <w10:wrap type="through"/>
+              </v:shape>
+            </w:pict>
+          </mc:Fallback>
+        </mc:AlternateContent>
+      </w:r>
+      <w:r>
+        <w:rPr>
+          <w:rFonts w:ascii="Helvetica Neue Thin" w:hAnsi="Helvetica Neue Thin"/>
+          <w:noProof/>
+          <w:sz w:val="32"/>
+          <w:szCs w:val="32"/>
+          <w:lang w:val="en-US"/>
+        </w:rPr>
+        <w:drawing>
+          <wp:anchor distT="0" distB="0" distL="114300" distR="114300" simplePos="0" relativeHeight="251664384" behindDoc="0" locked="0" layoutInCell="1" allowOverlap="1" wp14:anchorId="00F3B2D3" wp14:editId="4769C5EB">
+            <wp:simplePos x="0" y="0"/>
+            <wp:positionH relativeFrom="column">
+              <wp:posOffset>1076960</wp:posOffset>
+            </wp:positionH>
+            <wp:positionV relativeFrom="paragraph">
+              <wp:posOffset>572770</wp:posOffset>
+            </wp:positionV>
+            <wp:extent cx="4114800" cy="2443480"/>
+            <wp:effectExtent l="0" t="0" r="0" b="0"/>
+            <wp:wrapSquare wrapText="bothSides"/>
+            <wp:docPr id="9" name="Picture 9"/>
+            <wp:cNvGraphicFramePr>
+              <a:graphicFrameLocks xmlns:a="http://schemas.openxmlformats.org/drawingml/2006/main" noChangeAspect="1"/>
+            </wp:cNvGraphicFramePr>
+            <a:graphic xmlns:a="http://schemas.openxmlformats.org/drawingml/2006/main">
+              <a:graphicData uri="http://schemas.openxmlformats.org/drawingml/2006/picture">
+                <pic:pic xmlns:pic="http://schemas.openxmlformats.org/drawingml/2006/picture">
+                  <pic:nvPicPr>
+                    <pic:cNvPr id="1" name=""/>
+                    <pic:cNvPicPr/>
+                  </pic:nvPicPr>
+                  <pic:blipFill>
+                    <a:blip r:embed="rId6">
+                      <a:extLst>
+                        <a:ext uri="{28A0092B-C50C-407E-A947-70E740481C1C}">
+                          <a14:useLocalDpi xmlns:a14="http://schemas.microsoft.com/office/drawing/2010/main" val="0"/>
+                        </a:ext>
+                      </a:extLst>
+                    </a:blip>
+                    <a:stretch>
+                      <a:fillRect/>
+                    </a:stretch>
+                  </pic:blipFill>
+                  <pic:spPr>
+                    <a:xfrm>
+                      <a:off x="0" y="0"/>
+                      <a:ext cx="4114800" cy="2443480"/>
+                    </a:xfrm>
+                    <a:prstGeom prst="rect">
+                      <a:avLst/>
+                    </a:prstGeom>
+                  </pic:spPr>
+                </pic:pic>
+              </a:graphicData>
+            </a:graphic>
+            <wp14:sizeRelH relativeFrom="page">
+              <wp14:pctWidth>0</wp14:pctWidth>
+            </wp14:sizeRelH>
+            <wp14:sizeRelV relativeFrom="page">
+              <wp14:pctHeight>0</wp14:pctHeight>
+            </wp14:sizeRelV>
+          </wp:anchor>
+        </w:drawing>
+      </w:r>
+      <w:r>
+        <w:rPr>
+          <w:rFonts w:ascii="Helvetica Neue Thin" w:hAnsi="Helvetica Neue Thin"/>
+          <w:sz w:val="32"/>
+          <w:szCs w:val="32"/>
+        </w:rPr>
+        <w:t xml:space="preserve">A correlação pode ser negativa ou positiva, dependendo da relação existente entre as variáveis. </w:t>
+      </w:r>
+    </w:p>
+    <w:p>
+      <w:pPr>
+        <w:pStyle w:val="ListParagraph"/>
+        <w:ind w:left="1418" w:firstLine="425"/>
+        <w:jc w:val="both"/>
+        <w:rPr>
+          <w:rFonts w:ascii="Helvetica Neue Thin" w:hAnsi="Helvetica Neue Thin"/>
+          <w:sz w:val="32"/>
+          <w:szCs w:val="32"/>
+        </w:rPr>
+      </w:pPr>
+      <w:r>
+        <w:rPr>
+          <w:noProof/>
+          <w:lang w:val="en-US"/>
+        </w:rPr>
+        <w:lastRenderedPageBreak/>
+        <mc:AlternateContent>
+          <mc:Choice Requires="wps">
+            <w:drawing>
+              <wp:anchor distT="0" distB="0" distL="114300" distR="114300" simplePos="0" relativeHeight="251670528" behindDoc="0" locked="0" layoutInCell="1" allowOverlap="1" wp14:anchorId="7E209015" wp14:editId="342F0EE3">
+                <wp:simplePos x="0" y="0"/>
+                <wp:positionH relativeFrom="column">
+                  <wp:posOffset>2336800</wp:posOffset>
+                </wp:positionH>
+                <wp:positionV relativeFrom="paragraph">
+                  <wp:posOffset>2287905</wp:posOffset>
+                </wp:positionV>
+                <wp:extent cx="3764280" cy="525145"/>
+                <wp:effectExtent l="0" t="0" r="0" b="8255"/>
+                <wp:wrapThrough wrapText="bothSides">
+                  <wp:wrapPolygon edited="0">
+                    <wp:start x="146" y="0"/>
+                    <wp:lineTo x="146" y="20895"/>
+                    <wp:lineTo x="21279" y="20895"/>
+                    <wp:lineTo x="21279" y="0"/>
+                    <wp:lineTo x="146" y="0"/>
                   </wp:wrapPolygon>
                 </wp:wrapThrough>
                 <wp:docPr id="13" name="Text Box 13"/>
@@ -11429,7 +11524,7 @@
                       <wps:spPr>
                         <a:xfrm>
                           <a:off x="0" y="0"/>
-                          <a:ext cx="3854450" cy="683260"/>
+                          <a:ext cx="3764280" cy="525145"/>
                         </a:xfrm>
                         <a:prstGeom prst="rect">
                           <a:avLst/>
@@ -11548,12 +11643,7 @@
           </mc:Choice>
           <mc:Fallback>
             <w:pict>
-              <v:shapetype w14:anchorId="7E209015" id="_x0000_t202" coordsize="21600,21600" o:spt="202" path="m0,0l0,21600,21600,21600,21600,0xe">
-                <v:stroke joinstyle="miter"/>
-                <v:path gradientshapeok="t" o:connecttype="rect"/>
-              </v:shapetype>
-              <v:shape id="Text_x0020_Box_x0020_13" o:spid="_x0000_s1026" type="#_x0000_t202" style="position:absolute;left:0;text-align:left;margin-left:202.05pt;margin-top:558.35pt;width:303.5pt;height:53.8pt;z-index:251670528;visibility:visible;mso-wrap-style:square;mso-width-percent:0;mso-height-percent:0;mso-wrap-distance-left:9pt;mso-wrap-distance-top:0;mso-wrap-distance-right:9pt;mso-wrap-distance-bottom:0;mso-position-horizontal:absolute;mso-position-horizontal-relative:text;mso-position-vertical:absolute;mso-position-vertical-relative:text;mso-width-percent:0;mso-height-percent:0;mso-width-relative:margin;mso-height-relative:margin;v-text-anchor:top" o:gfxdata="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" filled="f" stroked="f">
-                <v:fill o:detectmouseclick="t"/>
+              <v:shape w14:anchorId="7E209015" id="Text_x0020_Box_x0020_13" o:spid="_x0000_s1027" type="#_x0000_t202" style="position:absolute;left:0;text-align:left;margin-left:184pt;margin-top:180.15pt;width:296.4pt;height:41.35pt;z-index:251670528;visibility:visible;mso-wrap-style:square;mso-width-percent:0;mso-height-percent:0;mso-wrap-distance-left:9pt;mso-wrap-distance-top:0;mso-wrap-distance-right:9pt;mso-wrap-distance-bottom:0;mso-position-horizontal:absolute;mso-position-horizontal-relative:text;mso-position-vertical:absolute;mso-position-vertical-relative:text;mso-width-percent:0;mso-height-percent:0;mso-width-relative:margin;mso-height-relative:margin;v-text-anchor:top" o:gfxdata="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" filled="f" stroked="f">
                 <v:textbox>
                   <w:txbxContent>
                     <w:p>
@@ -11656,18 +11746,18 @@
         <mc:AlternateContent>
           <mc:Choice Requires="wps">
             <w:drawing>
-              <wp:anchor distT="0" distB="0" distL="114300" distR="114300" simplePos="0" relativeHeight="251668480" behindDoc="0" locked="0" layoutInCell="1" allowOverlap="1" wp14:anchorId="14166919" wp14:editId="5A410301">
+              <wp:anchor distT="0" distB="0" distL="114300" distR="114300" simplePos="0" relativeHeight="251671552" behindDoc="0" locked="0" layoutInCell="1" allowOverlap="1" wp14:anchorId="7AB5B7B1" wp14:editId="0960FFF8">
                 <wp:simplePos x="0" y="0"/>
                 <wp:positionH relativeFrom="column">
-                  <wp:posOffset>4394835</wp:posOffset>
+                  <wp:posOffset>4050401</wp:posOffset>
                 </wp:positionH>
                 <wp:positionV relativeFrom="paragraph">
-                  <wp:posOffset>2174240</wp:posOffset>
+                  <wp:posOffset>1484190</wp:posOffset>
                 </wp:positionV>
-                <wp:extent cx="685800" cy="914400"/>
-                <wp:effectExtent l="50800" t="50800" r="25400" b="25400"/>
+                <wp:extent cx="571500" cy="800100"/>
+                <wp:effectExtent l="50800" t="50800" r="38100" b="38100"/>
                 <wp:wrapNone/>
-                <wp:docPr id="12" name="Straight Arrow Connector 12"/>
+                <wp:docPr id="14" name="Straight Arrow Connector 14"/>
                 <wp:cNvGraphicFramePr/>
                 <a:graphic xmlns:a="http://schemas.openxmlformats.org/drawingml/2006/main">
                   <a:graphicData uri="http://schemas.microsoft.com/office/word/2010/wordprocessingShape">
@@ -11676,7 +11766,7 @@
                       <wps:spPr>
                         <a:xfrm flipH="1" flipV="1">
                           <a:off x="0" y="0"/>
-                          <a:ext cx="685800" cy="914400"/>
+                          <a:ext cx="571500" cy="800100"/>
                         </a:xfrm>
                         <a:prstGeom prst="straightConnector1">
                           <a:avLst/>
@@ -11708,7 +11798,7 @@
           </mc:Choice>
           <mc:Fallback>
             <w:pict>
-              <v:shape w14:anchorId="5DBB6EAE" id="Straight_x0020_Arrow_x0020_Connector_x0020_12" o:spid="_x0000_s1026" type="#_x0000_t32" style="position:absolute;margin-left:346.05pt;margin-top:171.2pt;width:54pt;height:1in;flip:x y;z-index:251668480;visibility:visible;mso-wrap-style:square;mso-wrap-distance-left:9pt;mso-wrap-distance-top:0;mso-wrap-distance-right:9pt;mso-wrap-distance-bottom:0;mso-position-horizontal:absolute;mso-position-horizontal-relative:text;mso-position-vertical:absolute;mso-position-vertical-relative:text" o:gfxdata="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" strokecolor="#5b9bd5 [3204]" strokeweight=".5pt">
+              <v:shape w14:anchorId="4620E3CA" id="Straight_x0020_Arrow_x0020_Connector_x0020_14" o:spid="_x0000_s1026" type="#_x0000_t32" style="position:absolute;margin-left:318.95pt;margin-top:116.85pt;width:45pt;height:63pt;flip:x y;z-index:251671552;visibility:visible;mso-wrap-style:square;mso-wrap-distance-left:9pt;mso-wrap-distance-top:0;mso-wrap-distance-right:9pt;mso-wrap-distance-bottom:0;mso-position-horizontal:absolute;mso-position-horizontal-relative:text;mso-position-vertical:absolute;mso-position-vertical-relative:text" o:gfxdata="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" strokecolor="#5b9bd5 [3204]" strokeweight=".5pt">
                 <v:stroke endarrow="block" joinstyle="miter"/>
               </v:shape>
             </w:pict>
@@ -11717,194 +11807,23 @@
       </w:r>
       <w:r>
         <w:rPr>
+          <w:rFonts w:ascii="Helvetica Neue Thin" w:hAnsi="Helvetica Neue Thin"/>
           <w:noProof/>
+          <w:sz w:val="32"/>
+          <w:szCs w:val="32"/>
           <w:lang w:val="en-US"/>
         </w:rPr>
-        <mc:AlternateContent>
-          <mc:Choice Requires="wps">
-            <w:drawing>
-              <wp:anchor distT="0" distB="0" distL="114300" distR="114300" simplePos="0" relativeHeight="251666432" behindDoc="0" locked="0" layoutInCell="1" allowOverlap="1" wp14:anchorId="71347555" wp14:editId="442E4093">
-                <wp:simplePos x="0" y="0"/>
-                <wp:positionH relativeFrom="column">
-                  <wp:posOffset>2913380</wp:posOffset>
-                </wp:positionH>
-                <wp:positionV relativeFrom="paragraph">
-                  <wp:posOffset>3088005</wp:posOffset>
-                </wp:positionV>
-                <wp:extent cx="3629025" cy="683260"/>
-                <wp:effectExtent l="0" t="0" r="0" b="2540"/>
-                <wp:wrapThrough wrapText="bothSides">
-                  <wp:wrapPolygon edited="0">
-                    <wp:start x="151" y="0"/>
-                    <wp:lineTo x="151" y="20877"/>
-                    <wp:lineTo x="21317" y="20877"/>
-                    <wp:lineTo x="21317" y="0"/>
-                    <wp:lineTo x="151" y="0"/>
-                  </wp:wrapPolygon>
-                </wp:wrapThrough>
-                <wp:docPr id="10" name="Text Box 10"/>
-                <wp:cNvGraphicFramePr/>
-                <a:graphic xmlns:a="http://schemas.openxmlformats.org/drawingml/2006/main">
-                  <a:graphicData uri="http://schemas.microsoft.com/office/word/2010/wordprocessingShape">
-                    <wps:wsp>
-                      <wps:cNvSpPr txBox="1"/>
-                      <wps:spPr>
-                        <a:xfrm>
-                          <a:off x="0" y="0"/>
-                          <a:ext cx="3629025" cy="683260"/>
-                        </a:xfrm>
-                        <a:prstGeom prst="rect">
-                          <a:avLst/>
-                        </a:prstGeom>
-                        <a:noFill/>
-                        <a:ln>
-                          <a:noFill/>
-                        </a:ln>
-                        <a:effectLst/>
-                      </wps:spPr>
-                      <wps:txbx>
-                        <w:txbxContent>
-                          <w:p>
-                            <w:pPr>
-                              <w:pStyle w:val="ListParagraph"/>
-                              <w:ind w:left="1418" w:firstLine="425"/>
-                              <w:jc w:val="both"/>
-                              <w:rPr>
-                                <w:rFonts w:ascii="Helvetica Neue Thin" w:hAnsi="Helvetica Neue Thin"/>
-                                <w:color w:val="000000" w:themeColor="text1"/>
-                                <w:sz w:val="44"/>
-                                <w:szCs w:val="44"/>
-                                <w:lang w:val="en-US"/>
-                                <w14:shadow w14:blurRad="38100" w14:dist="19050" w14:dir="2700000" w14:sx="100000" w14:sy="100000" w14:kx="0" w14:ky="0" w14:algn="tl">
-                                  <w14:schemeClr w14:val="dk1">
-                                    <w14:alpha w14:val="60000"/>
-                                  </w14:schemeClr>
-                                </w14:shadow>
-                                <w14:textOutline w14:w="0" w14:cap="flat" w14:cmpd="sng" w14:algn="ctr">
-                                  <w14:noFill/>
-                                  <w14:prstDash w14:val="solid"/>
-                                  <w14:round/>
-                                </w14:textOutline>
-                              </w:rPr>
-                            </w:pPr>
-                            <w:r>
-                              <w:rPr>
-                                <w:rFonts w:ascii="Helvetica Neue Thin" w:hAnsi="Helvetica Neue Thin"/>
-                                <w:color w:val="000000" w:themeColor="text1"/>
-                                <w:sz w:val="44"/>
-                                <w:szCs w:val="44"/>
-                                <w:lang w:val="en-US"/>
-                                <w14:shadow w14:blurRad="38100" w14:dist="19050" w14:dir="2700000" w14:sx="100000" w14:sy="100000" w14:kx="0" w14:ky="0" w14:algn="tl">
-                                  <w14:schemeClr w14:val="dk1">
-                                    <w14:alpha w14:val="60000"/>
-                                  </w14:schemeClr>
-                                </w14:shadow>
-                                <w14:textOutline w14:w="0" w14:cap="flat" w14:cmpd="sng" w14:algn="ctr">
-                                  <w14:noFill/>
-                                  <w14:prstDash w14:val="solid"/>
-                                  <w14:round/>
-                                </w14:textOutline>
-                              </w:rPr>
-                              <w:t>Correlação Positiva</w:t>
-                            </w:r>
-                          </w:p>
-                        </w:txbxContent>
-                      </wps:txbx>
-                      <wps:bodyPr rot="0" spcFirstLastPara="0" vertOverflow="overflow" horzOverflow="overflow" vert="horz" wrap="square" lIns="91440" tIns="45720" rIns="91440" bIns="45720" numCol="1" spcCol="0" rtlCol="0" fromWordArt="0" anchor="t" anchorCtr="0" forceAA="0" compatLnSpc="1">
-                        <a:prstTxWarp prst="textNoShape">
-                          <a:avLst/>
-                        </a:prstTxWarp>
-                        <a:noAutofit/>
-                      </wps:bodyPr>
-                    </wps:wsp>
-                  </a:graphicData>
-                </a:graphic>
-                <wp14:sizeRelH relativeFrom="margin">
-                  <wp14:pctWidth>0</wp14:pctWidth>
-                </wp14:sizeRelH>
-                <wp14:sizeRelV relativeFrom="margin">
-                  <wp14:pctHeight>0</wp14:pctHeight>
-                </wp14:sizeRelV>
-              </wp:anchor>
-            </w:drawing>
-          </mc:Choice>
-          <mc:Fallback>
-            <w:pict>
-              <v:shape w14:anchorId="71347555" id="Text_x0020_Box_x0020_10" o:spid="_x0000_s1027" type="#_x0000_t202" style="position:absolute;left:0;text-align:left;margin-left:229.4pt;margin-top:243.15pt;width:285.75pt;height:53.8pt;z-index:251666432;visibility:visible;mso-wrap-style:square;mso-width-percent:0;mso-height-percent:0;mso-wrap-distance-left:9pt;mso-wrap-distance-top:0;mso-wrap-distance-right:9pt;mso-wrap-distance-bottom:0;mso-position-horizontal:absolute;mso-position-horizontal-relative:text;mso-position-vertical:absolute;mso-position-vertical-relative:text;mso-width-percent:0;mso-height-percent:0;mso-width-relative:margin;mso-height-relative:margin;v-text-anchor:top" o:gfxdata="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" filled="f" stroked="f">
-                <v:fill o:detectmouseclick="t"/>
-                <v:textbox>
-                  <w:txbxContent>
-                    <w:p>
-                      <w:pPr>
-                        <w:pStyle w:val="ListParagraph"/>
-                        <w:ind w:left="1418" w:firstLine="425"/>
-                        <w:jc w:val="both"/>
-                        <w:rPr>
-                          <w:rFonts w:ascii="Helvetica Neue Thin" w:hAnsi="Helvetica Neue Thin"/>
-                          <w:color w:val="000000" w:themeColor="text1"/>
-                          <w:sz w:val="44"/>
-                          <w:szCs w:val="44"/>
-                          <w:lang w:val="en-US"/>
-                          <w14:shadow w14:blurRad="38100" w14:dist="19050" w14:dir="2700000" w14:sx="100000" w14:sy="100000" w14:kx="0" w14:ky="0" w14:algn="tl">
-                            <w14:schemeClr w14:val="dk1">
-                              <w14:alpha w14:val="60000"/>
-                            </w14:schemeClr>
-                          </w14:shadow>
-                          <w14:textOutline w14:w="0" w14:cap="flat" w14:cmpd="sng" w14:algn="ctr">
-                            <w14:noFill/>
-                            <w14:prstDash w14:val="solid"/>
-                            <w14:round/>
-                          </w14:textOutline>
-                        </w:rPr>
-                      </w:pPr>
-                      <w:r>
-                        <w:rPr>
-                          <w:rFonts w:ascii="Helvetica Neue Thin" w:hAnsi="Helvetica Neue Thin"/>
-                          <w:color w:val="000000" w:themeColor="text1"/>
-                          <w:sz w:val="44"/>
-                          <w:szCs w:val="44"/>
-                          <w:lang w:val="en-US"/>
-                          <w14:shadow w14:blurRad="38100" w14:dist="19050" w14:dir="2700000" w14:sx="100000" w14:sy="100000" w14:kx="0" w14:ky="0" w14:algn="tl">
-                            <w14:schemeClr w14:val="dk1">
-                              <w14:alpha w14:val="60000"/>
-                            </w14:schemeClr>
-                          </w14:shadow>
-                          <w14:textOutline w14:w="0" w14:cap="flat" w14:cmpd="sng" w14:algn="ctr">
-                            <w14:noFill/>
-                            <w14:prstDash w14:val="solid"/>
-                            <w14:round/>
-                          </w14:textOutline>
-                        </w:rPr>
-                        <w:t>Correlação Positiva</w:t>
-                      </w:r>
-                    </w:p>
-                  </w:txbxContent>
-                </v:textbox>
-                <w10:wrap type="through"/>
-              </v:shape>
-            </w:pict>
-          </mc:Fallback>
-        </mc:AlternateContent>
-      </w:r>
-      <w:r>
-        <w:rPr>
-          <w:rFonts w:ascii="Helvetica Neue Thin" w:hAnsi="Helvetica Neue Thin"/>
-          <w:noProof/>
-          <w:sz w:val="32"/>
-          <w:szCs w:val="32"/>
-          <w:lang w:val="en-US"/>
-        </w:rPr>
         <w:drawing>
-          <wp:anchor distT="0" distB="0" distL="114300" distR="114300" simplePos="0" relativeHeight="251667456" behindDoc="0" locked="0" layoutInCell="1" allowOverlap="1" wp14:anchorId="44C5B8B7" wp14:editId="1B58C8FA">
+          <wp:anchor distT="0" distB="0" distL="114300" distR="114300" simplePos="0" relativeHeight="251667456" behindDoc="0" locked="0" layoutInCell="1" allowOverlap="1" wp14:anchorId="44C5B8B7" wp14:editId="5E3F2E60">
             <wp:simplePos x="0" y="0"/>
             <wp:positionH relativeFrom="column">
-              <wp:posOffset>393700</wp:posOffset>
+              <wp:posOffset>735619</wp:posOffset>
             </wp:positionH>
             <wp:positionV relativeFrom="paragraph">
-              <wp:posOffset>3888740</wp:posOffset>
+              <wp:posOffset>277</wp:posOffset>
             </wp:positionV>
-            <wp:extent cx="5727700" cy="3442970"/>
-            <wp:effectExtent l="0" t="0" r="12700" b="11430"/>
+            <wp:extent cx="4693920" cy="2821305"/>
+            <wp:effectExtent l="0" t="0" r="5080" b="0"/>
             <wp:wrapSquare wrapText="bothSides"/>
             <wp:docPr id="11" name="Picture 11"/>
             <wp:cNvGraphicFramePr>
@@ -11932,7 +11851,7 @@
                   <pic:spPr>
                     <a:xfrm>
                       <a:off x="0" y="0"/>
-                      <a:ext cx="5727700" cy="3442970"/>
+                      <a:ext cx="4693920" cy="2821305"/>
                     </a:xfrm>
                     <a:prstGeom prst="rect">
                       <a:avLst/>
@@ -11956,21 +11875,20 @@
           <w:noProof/>
           <w:sz w:val="32"/>
           <w:szCs w:val="32"/>
-          <w:lang w:val="en-US"/>
         </w:rPr>
         <w:drawing>
-          <wp:anchor distT="0" distB="0" distL="114300" distR="114300" simplePos="0" relativeHeight="251664384" behindDoc="0" locked="0" layoutInCell="1" allowOverlap="1" wp14:anchorId="00F3B2D3" wp14:editId="4B0C4BF1">
+          <wp:anchor distT="0" distB="0" distL="114300" distR="114300" simplePos="0" relativeHeight="251663360" behindDoc="0" locked="0" layoutInCell="1" allowOverlap="1" wp14:anchorId="51185BC1" wp14:editId="38E2FCAE">
             <wp:simplePos x="0" y="0"/>
             <wp:positionH relativeFrom="column">
-              <wp:posOffset>391363</wp:posOffset>
+              <wp:posOffset>-914664</wp:posOffset>
             </wp:positionH>
             <wp:positionV relativeFrom="paragraph">
-              <wp:posOffset>0</wp:posOffset>
+              <wp:posOffset>-289</wp:posOffset>
             </wp:positionV>
-            <wp:extent cx="5727700" cy="3442970"/>
-            <wp:effectExtent l="0" t="0" r="12700" b="11430"/>
+            <wp:extent cx="4569460" cy="2747010"/>
+            <wp:effectExtent l="0" t="0" r="2540" b="0"/>
             <wp:wrapSquare wrapText="bothSides"/>
-            <wp:docPr id="9" name="Picture 9"/>
+            <wp:docPr id="1" name="Picture 1"/>
             <wp:cNvGraphicFramePr>
               <a:graphicFrameLocks xmlns:a="http://schemas.openxmlformats.org/drawingml/2006/main" noChangeAspect="1"/>
             </wp:cNvGraphicFramePr>
@@ -11982,7 +11900,7 @@
                     <pic:cNvPicPr/>
                   </pic:nvPicPr>
                   <pic:blipFill>
-                    <a:blip r:embed="rId5">
+                    <a:blip r:embed="rId6">
                       <a:extLst>
                         <a:ext uri="{28A0092B-C50C-407E-A947-70E740481C1C}">
                           <a14:useLocalDpi xmlns:a14="http://schemas.microsoft.com/office/drawing/2010/main" val="0"/>
@@ -11996,7 +11914,7 @@
                   <pic:spPr>
                     <a:xfrm>
                       <a:off x="0" y="0"/>
-                      <a:ext cx="5727700" cy="3442970"/>
+                      <a:ext cx="4569460" cy="2747010"/>
                     </a:xfrm>
                     <a:prstGeom prst="rect">
                       <a:avLst/>
@@ -12032,38 +11950,6 @@
     </w:p>
     <w:p>
       <w:pPr>
-        <w:pStyle w:val="ListParagraph"/>
-        <w:pBdr>
-          <w:bottom w:val="single" w:sz="4" w:space="1" w:color="auto"/>
-        </w:pBdr>
-        <w:ind w:left="1418" w:firstLine="425"/>
-        <w:jc w:val="both"/>
-        <w:rPr>
-          <w:rFonts w:ascii="Helvetica Neue Thin" w:hAnsi="Helvetica Neue Thin"/>
-          <w:sz w:val="32"/>
-          <w:szCs w:val="32"/>
-        </w:rPr>
-      </w:pPr>
-    </w:p>
-    <w:p>
-      <w:pPr>
-        <w:pStyle w:val="ListParagraph"/>
-        <w:pBdr>
-          <w:bottom w:val="single" w:sz="4" w:space="1" w:color="auto"/>
-        </w:pBdr>
-        <w:ind w:left="1418" w:firstLine="425"/>
-        <w:jc w:val="both"/>
-        <w:rPr>
-          <w:rFonts w:ascii="Helvetica Neue Thin" w:hAnsi="Helvetica Neue Thin"/>
-          <w:sz w:val="32"/>
-          <w:szCs w:val="32"/>
-        </w:rPr>
-      </w:pPr>
-    </w:p>
-    <w:p>
-      <w:pPr>
-        <w:pStyle w:val="ListParagraph"/>
-        <w:ind w:left="1418" w:firstLine="425"/>
         <w:jc w:val="both"/>
         <w:rPr>
           <w:rFonts w:ascii="Helvetica Neue Thin" w:hAnsi="Helvetica Neue Thin"/>
@@ -12097,7 +11983,6 @@
           <w:sz w:val="32"/>
           <w:szCs w:val="32"/>
         </w:rPr>
-        <w:lastRenderedPageBreak/>
         <w:t>Associaçã</w:t>
       </w:r>
       <w:r>
@@ -14162,13 +14047,38 @@
           <w:szCs w:val="32"/>
         </w:rPr>
       </w:pPr>
-      <w:r>
-        <w:rPr>
-          <w:rFonts w:ascii="Helvetica Neue Thin" w:hAnsi="Helvetica Neue Thin"/>
-          <w:sz w:val="32"/>
-          <w:szCs w:val="32"/>
-        </w:rPr>
-        <w:lastRenderedPageBreak/>
+    </w:p>
+    <w:p>
+      <w:pPr>
+        <w:pStyle w:val="ListParagraph"/>
+        <w:ind w:left="1418" w:firstLine="425"/>
+        <w:jc w:val="both"/>
+        <w:rPr>
+          <w:rFonts w:ascii="Helvetica Neue Thin" w:hAnsi="Helvetica Neue Thin"/>
+          <w:sz w:val="32"/>
+          <w:szCs w:val="32"/>
+        </w:rPr>
+      </w:pPr>
+    </w:p>
+    <w:p>
+      <w:pPr>
+        <w:pStyle w:val="ListParagraph"/>
+        <w:ind w:left="1418" w:firstLine="425"/>
+        <w:jc w:val="both"/>
+        <w:rPr>
+          <w:rFonts w:ascii="Helvetica Neue Thin" w:hAnsi="Helvetica Neue Thin"/>
+          <w:sz w:val="32"/>
+          <w:szCs w:val="32"/>
+        </w:rPr>
+      </w:pPr>
+      <w:bookmarkStart w:id="0" w:name="_GoBack"/>
+      <w:bookmarkEnd w:id="0"/>
+      <w:r>
+        <w:rPr>
+          <w:rFonts w:ascii="Helvetica Neue Thin" w:hAnsi="Helvetica Neue Thin"/>
+          <w:sz w:val="32"/>
+          <w:szCs w:val="32"/>
+        </w:rPr>
         <w:t xml:space="preserve">Como vimos nos últimos casos, também é interessante poder contar com uma medida que quantifique o grau de dependência entre as variáveis. </w:t>
       </w:r>
     </w:p>
@@ -14385,6 +14295,7 @@
           <w:sz w:val="32"/>
           <w:szCs w:val="32"/>
         </w:rPr>
+        <w:lastRenderedPageBreak/>
         <w:t>Você concorda que o grau de instrução de uma pessoa</w:t>
       </w:r>
       <w:r>
@@ -14531,16 +14442,7 @@
           <w:sz w:val="32"/>
           <w:szCs w:val="32"/>
         </w:rPr>
-        <w:t xml:space="preserve">Ou seja, alterando (variando) os valores da variável Grau de instrução, eu provoco uma variabilidade na variável Salário. Porém sabemos que existem várias </w:t>
-      </w:r>
-      <w:r>
-        <w:rPr>
-          <w:rFonts w:ascii="Helvetica Neue Thin" w:eastAsiaTheme="minorEastAsia" w:hAnsi="Helvetica Neue Thin"/>
-          <w:sz w:val="32"/>
-          <w:szCs w:val="32"/>
-        </w:rPr>
-        <w:lastRenderedPageBreak/>
-        <w:t xml:space="preserve">razões para a variável Salário variar além de grau de instrução. </w:t>
+        <w:t xml:space="preserve">Ou seja, alterando (variando) os valores da variável Grau de instrução, eu provoco uma variabilidade na variável Salário. Porém sabemos que existem várias razões para a variável Salário variar além de grau de instrução. </w:t>
       </w:r>
     </w:p>
     <w:p>
@@ -15141,6 +15043,7 @@
           <w:sz w:val="32"/>
           <w:szCs w:val="32"/>
         </w:rPr>
+        <w:lastRenderedPageBreak/>
         <w:t>e:</w:t>
       </w:r>
     </w:p>
@@ -15428,8 +15331,6 @@
           <w:szCs w:val="32"/>
         </w:rPr>
       </w:pPr>
-      <w:bookmarkStart w:id="0" w:name="_GoBack"/>
-      <w:bookmarkEnd w:id="0"/>
     </w:p>
     <w:p>
       <w:pPr>

</xml_diff>